<commit_message>
update on 0328 from tingquan
</commit_message>
<xml_diff>
--- a/TONGYImotor/note/Note.docx
+++ b/TONGYImotor/note/Note.docx
@@ -3440,6 +3440,7 @@
     <w:p>
       <w:pPr>
         <w:numPr>
+          <w:ilvl w:val="0"/>
           <w:numId w:val="0"/>
         </w:numPr>
         <w:ind w:leftChars="0"/>
@@ -3500,6 +3501,7 @@
     <w:p>
       <w:pPr>
         <w:numPr>
+          <w:ilvl w:val="0"/>
           <w:numId w:val="0"/>
         </w:numPr>
         <w:ind w:leftChars="0"/>
@@ -3536,16 +3538,7 @@
           <w:szCs w:val="24"/>
           <w:lang w:val="en-US" w:eastAsia="zh-CN"/>
         </w:rPr>
-        <w:t>this setting. 1)The load of the motor is very heavy (about 20 kilograms), so when the power of the motor is turned off, the actuator</w:t>
-      </w:r>
-      <w:r>
-        <w:rPr>
-          <w:rFonts w:hint="eastAsia" w:ascii="宋体" w:hAnsi="宋体" w:eastAsia="宋体" w:cs="宋体"/>
-          <w:sz w:val="24"/>
-          <w:szCs w:val="24"/>
-          <w:lang w:val="en-US" w:eastAsia="zh-CN"/>
-        </w:rPr>
-        <w:t xml:space="preserve"> will automatically slide to the bottom. 2)When the stroke is the maximum value, it is easier to calculate the command value for controlling the motor.  For example, setting the stroke to 20cm means that the motor is retracted by 30 laps.</w:t>
+        <w:t>this setting. 1)The load of the motor is very heavy (about 20 kilograms), so when the power of the motor is turned off, the actuator will automatically slide to the bottom. 2)When the stroke is the maximum value, it is easier to calculate the command value for controlling the motor.  For example, setting the stroke to 20cm means that the motor is retracted by 30 laps.</w:t>
       </w:r>
     </w:p>
     <w:p>
@@ -3620,6 +3613,7 @@
     <w:p>
       <w:pPr>
         <w:numPr>
+          <w:ilvl w:val="0"/>
           <w:numId w:val="0"/>
         </w:numPr>
         <w:ind w:leftChars="0"/>
@@ -3679,6 +3673,7 @@
     <w:p>
       <w:pPr>
         <w:numPr>
+          <w:ilvl w:val="0"/>
           <w:numId w:val="0"/>
         </w:numPr>
         <w:ind w:leftChars="0"/>
@@ -4074,8 +4069,1066 @@
         </w:rPr>
         <w:t>The zero return mode can only be enabled through the SDO communication mode</w:t>
       </w:r>
+    </w:p>
+    <w:p>
+      <w:pPr>
+        <w:rPr>
+          <w:rFonts w:hint="default" w:ascii="宋体" w:hAnsi="宋体" w:eastAsia="宋体" w:cs="宋体"/>
+          <w:sz w:val="24"/>
+          <w:szCs w:val="24"/>
+          <w:lang w:val="en-US" w:eastAsia="zh-CN"/>
+        </w:rPr>
+      </w:pPr>
+    </w:p>
+    <w:p>
+      <w:pPr>
+        <w:rPr>
+          <w:rFonts w:hint="eastAsia" w:ascii="宋体" w:hAnsi="宋体" w:eastAsia="宋体" w:cs="宋体"/>
+          <w:sz w:val="24"/>
+          <w:szCs w:val="24"/>
+          <w:lang w:val="en-US" w:eastAsia="zh-CN"/>
+        </w:rPr>
+      </w:pPr>
+      <w:r>
+        <w:rPr>
+          <w:rFonts w:hint="eastAsia" w:ascii="宋体" w:hAnsi="宋体" w:eastAsia="宋体" w:cs="宋体"/>
+          <w:sz w:val="24"/>
+          <w:szCs w:val="24"/>
+          <w:lang w:val="en-US" w:eastAsia="zh-CN"/>
+        </w:rPr>
+        <w:t>6.1 test process</w:t>
+      </w:r>
+    </w:p>
+    <w:p>
+      <w:pPr>
+        <w:rPr>
+          <w:rFonts w:hint="eastAsia" w:ascii="宋体" w:hAnsi="宋体" w:eastAsia="宋体" w:cs="宋体"/>
+          <w:sz w:val="24"/>
+          <w:szCs w:val="24"/>
+          <w:lang w:val="en-US" w:eastAsia="zh-CN"/>
+        </w:rPr>
+      </w:pPr>
+    </w:p>
+    <w:p>
+      <w:pPr>
+        <w:rPr>
+          <w:rFonts w:hint="default" w:ascii="宋体" w:hAnsi="宋体" w:eastAsia="宋体" w:cs="宋体"/>
+          <w:sz w:val="24"/>
+          <w:szCs w:val="24"/>
+          <w:lang w:val="en-US" w:eastAsia="zh-CN"/>
+        </w:rPr>
+      </w:pPr>
+      <w:r>
+        <w:rPr>
+          <w:rFonts w:hint="eastAsia" w:ascii="宋体" w:hAnsi="宋体" w:eastAsia="宋体" w:cs="宋体"/>
+          <w:sz w:val="24"/>
+          <w:szCs w:val="24"/>
+          <w:lang w:val="en-US" w:eastAsia="zh-CN"/>
+        </w:rPr>
+        <w:t>Step 1 ：Fix the sensor to the motor</w:t>
+      </w:r>
+    </w:p>
+    <w:p>
+      <w:pPr>
+        <w:rPr>
+          <w:rFonts w:hint="eastAsia" w:ascii="宋体" w:hAnsi="宋体" w:eastAsia="宋体" w:cs="宋体"/>
+          <w:sz w:val="24"/>
+          <w:szCs w:val="24"/>
+          <w:lang w:val="en-US" w:eastAsia="zh-CN"/>
+        </w:rPr>
+      </w:pPr>
+    </w:p>
+    <w:p>
+      <w:pPr>
+        <w:rPr>
+          <w:rFonts w:hint="eastAsia" w:ascii="宋体" w:hAnsi="宋体" w:eastAsia="宋体" w:cs="宋体"/>
+          <w:sz w:val="24"/>
+          <w:szCs w:val="24"/>
+          <w:lang w:val="en-US" w:eastAsia="zh-CN"/>
+        </w:rPr>
+      </w:pPr>
+      <w:r>
+        <w:rPr>
+          <w:sz w:val="24"/>
+        </w:rPr>
+        <mc:AlternateContent>
+          <mc:Choice Requires="wps">
+            <w:drawing>
+              <wp:anchor distT="0" distB="0" distL="114300" distR="114300" simplePos="0" relativeHeight="251669504" behindDoc="0" locked="0" layoutInCell="1" allowOverlap="1">
+                <wp:simplePos x="0" y="0"/>
+                <wp:positionH relativeFrom="column">
+                  <wp:posOffset>702310</wp:posOffset>
+                </wp:positionH>
+                <wp:positionV relativeFrom="paragraph">
+                  <wp:posOffset>1132205</wp:posOffset>
+                </wp:positionV>
+                <wp:extent cx="683895" cy="494030"/>
+                <wp:effectExtent l="13970" t="13970" r="26035" b="25400"/>
+                <wp:wrapNone/>
+                <wp:docPr id="27" name="矩形 27"/>
+                <wp:cNvGraphicFramePr/>
+                <a:graphic xmlns:a="http://schemas.openxmlformats.org/drawingml/2006/main">
+                  <a:graphicData uri="http://schemas.microsoft.com/office/word/2010/wordprocessingShape">
+                    <wps:wsp>
+                      <wps:cNvSpPr/>
+                      <wps:spPr>
+                        <a:xfrm>
+                          <a:off x="1895475" y="2984500"/>
+                          <a:ext cx="683895" cy="494030"/>
+                        </a:xfrm>
+                        <a:prstGeom prst="rect">
+                          <a:avLst/>
+                        </a:prstGeom>
+                        <a:noFill/>
+                        <a:ln w="28575">
+                          <a:solidFill>
+                            <a:srgbClr val="FF0000"/>
+                          </a:solidFill>
+                        </a:ln>
+                        <a:extLst>
+                          <a:ext uri="{909E8E84-426E-40DD-AFC4-6F175D3DCCD1}">
+                            <a14:hiddenFill xmlns:a14="http://schemas.microsoft.com/office/drawing/2010/main">
+                              <a:solidFill>
+                                <a:schemeClr val="accent1"/>
+                              </a:solidFill>
+                            </a14:hiddenFill>
+                          </a:ext>
+                        </a:extLst>
+                      </wps:spPr>
+                      <wps:style>
+                        <a:lnRef idx="2">
+                          <a:schemeClr val="accent1">
+                            <a:lumMod val="75000"/>
+                          </a:schemeClr>
+                        </a:lnRef>
+                        <a:fillRef idx="1">
+                          <a:schemeClr val="accent1"/>
+                        </a:fillRef>
+                        <a:effectRef idx="0">
+                          <a:srgbClr val="FFFFFF"/>
+                        </a:effectRef>
+                        <a:fontRef idx="minor">
+                          <a:schemeClr val="lt1"/>
+                        </a:fontRef>
+                      </wps:style>
+                      <wps:bodyPr rot="0" spcFirstLastPara="0" vertOverflow="overflow" horzOverflow="overflow" vert="horz" wrap="square" lIns="91440" tIns="45720" rIns="91440" bIns="45720" numCol="1" spcCol="0" rtlCol="0" fromWordArt="0" anchor="ctr" anchorCtr="0" forceAA="0" compatLnSpc="1">
+                        <a:noAutofit/>
+                      </wps:bodyPr>
+                    </wps:wsp>
+                  </a:graphicData>
+                </a:graphic>
+              </wp:anchor>
+            </w:drawing>
+          </mc:Choice>
+          <mc:Fallback>
+            <w:pict>
+              <v:rect id="_x0000_s1026" o:spid="_x0000_s1026" o:spt="1" style="position:absolute;left:0pt;margin-left:55.3pt;margin-top:89.15pt;height:38.9pt;width:53.85pt;z-index:251669504;v-text-anchor:middle;mso-width-relative:page;mso-height-relative:page;" filled="f" stroked="t" coordsize="21600,21600" o:gfxdata="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">
+                <v:fill on="f" focussize="0,0"/>
+                <v:stroke weight="2.25pt" color="#FF0000 [2404]" miterlimit="8" joinstyle="miter"/>
+                <v:imagedata o:title=""/>
+                <o:lock v:ext="edit" aspectratio="f"/>
+              </v:rect>
+            </w:pict>
+          </mc:Fallback>
+        </mc:AlternateContent>
+      </w:r>
+      <w:r>
+        <w:rPr>
+          <w:rFonts w:hint="eastAsia" w:ascii="宋体" w:hAnsi="宋体" w:eastAsia="宋体" w:cs="宋体"/>
+          <w:sz w:val="24"/>
+          <w:szCs w:val="24"/>
+          <w:lang w:val="en-US" w:eastAsia="zh-CN"/>
+        </w:rPr>
+        <w:drawing>
+          <wp:inline distT="0" distB="0" distL="114300" distR="114300">
+            <wp:extent cx="2284730" cy="3048000"/>
+            <wp:effectExtent l="0" t="0" r="1270" b="0"/>
+            <wp:docPr id="24" name="图片 24" descr="a747ac3626982c2f116a50b67dbc06f"/>
+            <wp:cNvGraphicFramePr>
+              <a:graphicFrameLocks xmlns:a="http://schemas.openxmlformats.org/drawingml/2006/main" noChangeAspect="1"/>
+            </wp:cNvGraphicFramePr>
+            <a:graphic xmlns:a="http://schemas.openxmlformats.org/drawingml/2006/main">
+              <a:graphicData uri="http://schemas.openxmlformats.org/drawingml/2006/picture">
+                <pic:pic xmlns:pic="http://schemas.openxmlformats.org/drawingml/2006/picture">
+                  <pic:nvPicPr>
+                    <pic:cNvPr id="24" name="图片 24" descr="a747ac3626982c2f116a50b67dbc06f"/>
+                    <pic:cNvPicPr>
+                      <a:picLocks noChangeAspect="1"/>
+                    </pic:cNvPicPr>
+                  </pic:nvPicPr>
+                  <pic:blipFill>
+                    <a:blip r:embed="rId22"/>
+                    <a:stretch>
+                      <a:fillRect/>
+                    </a:stretch>
+                  </pic:blipFill>
+                  <pic:spPr>
+                    <a:xfrm>
+                      <a:off x="0" y="0"/>
+                      <a:ext cx="2284730" cy="3048000"/>
+                    </a:xfrm>
+                    <a:prstGeom prst="rect">
+                      <a:avLst/>
+                    </a:prstGeom>
+                  </pic:spPr>
+                </pic:pic>
+              </a:graphicData>
+            </a:graphic>
+          </wp:inline>
+        </w:drawing>
+      </w:r>
+    </w:p>
+    <w:p>
+      <w:pPr>
+        <w:rPr>
+          <w:rFonts w:hint="eastAsia" w:ascii="宋体" w:hAnsi="宋体" w:eastAsia="宋体" w:cs="宋体"/>
+          <w:sz w:val="24"/>
+          <w:szCs w:val="24"/>
+          <w:lang w:val="en-US" w:eastAsia="zh-CN"/>
+        </w:rPr>
+      </w:pPr>
+    </w:p>
+    <w:p>
+      <w:pPr>
+        <w:rPr>
+          <w:rFonts w:hint="eastAsia" w:ascii="宋体" w:hAnsi="宋体" w:eastAsia="宋体" w:cs="宋体"/>
+          <w:sz w:val="24"/>
+          <w:szCs w:val="24"/>
+          <w:lang w:val="en-US" w:eastAsia="zh-CN"/>
+        </w:rPr>
+      </w:pPr>
+      <w:r>
+        <w:rPr>
+          <w:rFonts w:hint="eastAsia" w:ascii="宋体" w:hAnsi="宋体" w:eastAsia="宋体" w:cs="宋体"/>
+          <w:sz w:val="24"/>
+          <w:szCs w:val="24"/>
+          <w:lang w:val="en-US" w:eastAsia="zh-CN"/>
+        </w:rPr>
+        <w:t>Note:The position marked with a white mark in the picture is the highest fixed position of the sensor. If the sensor is fixed higher than this mark, the controller may give an alarm；</w:t>
+      </w:r>
+    </w:p>
+    <w:p>
+      <w:pPr>
+        <w:rPr>
+          <w:rFonts w:hint="eastAsia" w:ascii="宋体" w:hAnsi="宋体" w:eastAsia="宋体" w:cs="宋体"/>
+          <w:sz w:val="24"/>
+          <w:szCs w:val="24"/>
+          <w:lang w:val="en-US" w:eastAsia="zh-CN"/>
+        </w:rPr>
+      </w:pPr>
+    </w:p>
+    <w:p>
+      <w:pPr>
+        <w:rPr>
+          <w:rFonts w:hint="default" w:ascii="宋体" w:hAnsi="宋体" w:eastAsia="宋体" w:cs="宋体"/>
+          <w:sz w:val="24"/>
+          <w:szCs w:val="24"/>
+          <w:lang w:val="en-US" w:eastAsia="zh-CN"/>
+        </w:rPr>
+      </w:pPr>
+      <w:r>
+        <w:rPr>
+          <w:rFonts w:hint="eastAsia" w:ascii="宋体" w:hAnsi="宋体" w:eastAsia="宋体" w:cs="宋体"/>
+          <w:sz w:val="24"/>
+          <w:szCs w:val="24"/>
+          <w:lang w:val="en-US" w:eastAsia="zh-CN"/>
+        </w:rPr>
+        <w:drawing>
+          <wp:inline distT="0" distB="0" distL="114300" distR="114300">
+            <wp:extent cx="1214755" cy="1619885"/>
+            <wp:effectExtent l="0" t="0" r="4445" b="5715"/>
+            <wp:docPr id="32" name="图片 32" descr="975927d7718b7aaae83a538a565eea9"/>
+            <wp:cNvGraphicFramePr>
+              <a:graphicFrameLocks xmlns:a="http://schemas.openxmlformats.org/drawingml/2006/main" noChangeAspect="1"/>
+            </wp:cNvGraphicFramePr>
+            <a:graphic xmlns:a="http://schemas.openxmlformats.org/drawingml/2006/main">
+              <a:graphicData uri="http://schemas.openxmlformats.org/drawingml/2006/picture">
+                <pic:pic xmlns:pic="http://schemas.openxmlformats.org/drawingml/2006/picture">
+                  <pic:nvPicPr>
+                    <pic:cNvPr id="32" name="图片 32" descr="975927d7718b7aaae83a538a565eea9"/>
+                    <pic:cNvPicPr>
+                      <a:picLocks noChangeAspect="1"/>
+                    </pic:cNvPicPr>
+                  </pic:nvPicPr>
+                  <pic:blipFill>
+                    <a:blip r:embed="rId23"/>
+                    <a:stretch>
+                      <a:fillRect/>
+                    </a:stretch>
+                  </pic:blipFill>
+                  <pic:spPr>
+                    <a:xfrm>
+                      <a:off x="0" y="0"/>
+                      <a:ext cx="1214755" cy="1619885"/>
+                    </a:xfrm>
+                    <a:prstGeom prst="rect">
+                      <a:avLst/>
+                    </a:prstGeom>
+                  </pic:spPr>
+                </pic:pic>
+              </a:graphicData>
+            </a:graphic>
+          </wp:inline>
+        </w:drawing>
+      </w:r>
+      <w:r>
+        <w:rPr>
+          <w:rFonts w:hint="eastAsia" w:ascii="宋体" w:hAnsi="宋体" w:eastAsia="宋体" w:cs="宋体"/>
+          <w:sz w:val="24"/>
+          <w:szCs w:val="24"/>
+          <w:lang w:val="en-US" w:eastAsia="zh-CN"/>
+        </w:rPr>
+        <w:t xml:space="preserve">  </w:t>
+      </w:r>
+      <w:r>
+        <w:rPr>
+          <w:rFonts w:hint="default" w:ascii="宋体" w:hAnsi="宋体" w:eastAsia="宋体" w:cs="宋体"/>
+          <w:sz w:val="24"/>
+          <w:szCs w:val="24"/>
+          <w:lang w:val="en-US" w:eastAsia="zh-CN"/>
+        </w:rPr>
+        <w:drawing>
+          <wp:inline distT="0" distB="0" distL="114300" distR="114300">
+            <wp:extent cx="1214755" cy="1619885"/>
+            <wp:effectExtent l="0" t="0" r="4445" b="5715"/>
+            <wp:docPr id="33" name="图片 33" descr="e0b30b8a1032f2d1682c89a4f3286e7"/>
+            <wp:cNvGraphicFramePr>
+              <a:graphicFrameLocks xmlns:a="http://schemas.openxmlformats.org/drawingml/2006/main" noChangeAspect="1"/>
+            </wp:cNvGraphicFramePr>
+            <a:graphic xmlns:a="http://schemas.openxmlformats.org/drawingml/2006/main">
+              <a:graphicData uri="http://schemas.openxmlformats.org/drawingml/2006/picture">
+                <pic:pic xmlns:pic="http://schemas.openxmlformats.org/drawingml/2006/picture">
+                  <pic:nvPicPr>
+                    <pic:cNvPr id="33" name="图片 33" descr="e0b30b8a1032f2d1682c89a4f3286e7"/>
+                    <pic:cNvPicPr>
+                      <a:picLocks noChangeAspect="1"/>
+                    </pic:cNvPicPr>
+                  </pic:nvPicPr>
+                  <pic:blipFill>
+                    <a:blip r:embed="rId24"/>
+                    <a:stretch>
+                      <a:fillRect/>
+                    </a:stretch>
+                  </pic:blipFill>
+                  <pic:spPr>
+                    <a:xfrm>
+                      <a:off x="0" y="0"/>
+                      <a:ext cx="1214755" cy="1619885"/>
+                    </a:xfrm>
+                    <a:prstGeom prst="rect">
+                      <a:avLst/>
+                    </a:prstGeom>
+                  </pic:spPr>
+                </pic:pic>
+              </a:graphicData>
+            </a:graphic>
+          </wp:inline>
+        </w:drawing>
+      </w:r>
+    </w:p>
+    <w:p>
+      <w:pPr>
+        <w:rPr>
+          <w:rFonts w:hint="default" w:ascii="宋体" w:hAnsi="宋体" w:eastAsia="宋体" w:cs="宋体"/>
+          <w:sz w:val="24"/>
+          <w:szCs w:val="24"/>
+          <w:lang w:val="en-US" w:eastAsia="zh-CN"/>
+        </w:rPr>
+      </w:pPr>
+    </w:p>
+    <w:p>
+      <w:pPr>
+        <w:rPr>
+          <w:rFonts w:hint="default" w:ascii="宋体" w:hAnsi="宋体" w:eastAsia="宋体" w:cs="宋体"/>
+          <w:sz w:val="24"/>
+          <w:szCs w:val="24"/>
+          <w:lang w:val="en-US" w:eastAsia="zh-CN"/>
+        </w:rPr>
+      </w:pPr>
+      <w:r>
+        <w:rPr>
+          <w:rFonts w:hint="default" w:ascii="宋体" w:hAnsi="宋体" w:eastAsia="宋体" w:cs="宋体"/>
+          <w:sz w:val="24"/>
+          <w:szCs w:val="24"/>
+          <w:lang w:val="en-US" w:eastAsia="zh-CN"/>
+        </w:rPr>
+        <w:t>Current position</w:t>
+      </w:r>
+    </w:p>
+    <w:p>
+      <w:pPr>
+        <w:rPr>
+          <w:rFonts w:hint="default" w:ascii="宋体" w:hAnsi="宋体" w:eastAsia="宋体" w:cs="宋体"/>
+          <w:sz w:val="24"/>
+          <w:szCs w:val="24"/>
+          <w:lang w:val="en-US" w:eastAsia="zh-CN"/>
+        </w:rPr>
+      </w:pPr>
+    </w:p>
+    <w:p>
+      <w:pPr>
+        <w:rPr>
+          <w:rFonts w:hint="default" w:ascii="宋体" w:hAnsi="宋体" w:eastAsia="宋体" w:cs="宋体"/>
+          <w:sz w:val="24"/>
+          <w:szCs w:val="24"/>
+          <w:lang w:val="en-US" w:eastAsia="zh-CN"/>
+        </w:rPr>
+      </w:pPr>
+    </w:p>
+    <w:p>
+      <w:pPr>
+        <w:rPr>
+          <w:rFonts w:hint="eastAsia" w:ascii="宋体" w:hAnsi="宋体" w:eastAsia="宋体" w:cs="宋体"/>
+          <w:sz w:val="24"/>
+          <w:szCs w:val="24"/>
+          <w:lang w:val="en-US" w:eastAsia="zh-CN"/>
+        </w:rPr>
+      </w:pPr>
+      <w:r>
+        <w:rPr>
+          <w:rFonts w:hint="eastAsia" w:ascii="宋体" w:hAnsi="宋体" w:eastAsia="宋体" w:cs="宋体"/>
+          <w:sz w:val="24"/>
+          <w:szCs w:val="24"/>
+          <w:lang w:val="en-US" w:eastAsia="zh-CN"/>
+        </w:rPr>
+        <w:t>Step 2：Before executing the zero return mode, check the stroke of the motor</w:t>
+      </w:r>
+    </w:p>
+    <w:p>
+      <w:pPr>
+        <w:rPr>
+          <w:rFonts w:hint="eastAsia" w:ascii="宋体" w:hAnsi="宋体" w:eastAsia="宋体" w:cs="宋体"/>
+          <w:sz w:val="24"/>
+          <w:szCs w:val="24"/>
+          <w:lang w:val="en-US" w:eastAsia="zh-CN"/>
+        </w:rPr>
+      </w:pPr>
+    </w:p>
+    <w:p>
+      <w:pPr>
+        <w:rPr>
+          <w:rFonts w:hint="eastAsia" w:ascii="宋体" w:hAnsi="宋体" w:eastAsia="宋体" w:cs="宋体"/>
+          <w:sz w:val="24"/>
+          <w:szCs w:val="24"/>
+          <w:lang w:val="en-US" w:eastAsia="zh-CN"/>
+        </w:rPr>
+      </w:pPr>
+      <w:r>
+        <w:rPr>
+          <w:rFonts w:hint="eastAsia" w:ascii="宋体" w:hAnsi="宋体" w:eastAsia="宋体" w:cs="宋体"/>
+          <w:sz w:val="24"/>
+          <w:szCs w:val="24"/>
+          <w:lang w:val="en-US" w:eastAsia="zh-CN"/>
+        </w:rPr>
+        <w:t>Note:After executing the zero return mode, the motor will continue to retract until the sensor signal is found. However, if the signal cannot be found during the retraction process, the controller will give an alarm；In other words, the position of the sensor must be higher than the position of the magnet inside the motor；</w:t>
+      </w:r>
+    </w:p>
+    <w:p>
+      <w:pPr>
+        <w:rPr>
+          <w:rFonts w:hint="eastAsia" w:ascii="宋体" w:hAnsi="宋体" w:eastAsia="宋体" w:cs="宋体"/>
+          <w:sz w:val="24"/>
+          <w:szCs w:val="24"/>
+          <w:lang w:val="en-US" w:eastAsia="zh-CN"/>
+        </w:rPr>
+      </w:pPr>
+    </w:p>
+    <w:p>
+      <w:pPr>
+        <w:rPr>
+          <w:rFonts w:hint="eastAsia" w:ascii="宋体" w:hAnsi="宋体" w:eastAsia="宋体" w:cs="宋体"/>
+          <w:sz w:val="24"/>
+          <w:szCs w:val="24"/>
+          <w:lang w:val="en-US" w:eastAsia="zh-CN"/>
+        </w:rPr>
+      </w:pPr>
+    </w:p>
+    <w:p>
+      <w:pPr>
+        <w:rPr>
+          <w:rFonts w:hint="eastAsia" w:ascii="宋体" w:hAnsi="宋体" w:eastAsia="宋体" w:cs="宋体"/>
+          <w:sz w:val="24"/>
+          <w:szCs w:val="24"/>
+          <w:lang w:val="en-US" w:eastAsia="zh-CN"/>
+        </w:rPr>
+      </w:pPr>
+      <w:r>
+        <w:rPr>
+          <w:rFonts w:hint="eastAsia" w:ascii="宋体" w:hAnsi="宋体" w:eastAsia="宋体" w:cs="宋体"/>
+          <w:sz w:val="24"/>
+          <w:szCs w:val="24"/>
+          <w:lang w:val="en-US" w:eastAsia="zh-CN"/>
+        </w:rPr>
+        <w:t>Step 3 ：Execute zero return mode</w:t>
+      </w:r>
+    </w:p>
+    <w:p>
+      <w:r>
+        <w:drawing>
+          <wp:inline distT="0" distB="0" distL="114300" distR="114300">
+            <wp:extent cx="2653030" cy="1551940"/>
+            <wp:effectExtent l="0" t="0" r="1270" b="10160"/>
+            <wp:docPr id="36" name="图片 3"/>
+            <wp:cNvGraphicFramePr>
+              <a:graphicFrameLocks xmlns:a="http://schemas.openxmlformats.org/drawingml/2006/main" noChangeAspect="1"/>
+            </wp:cNvGraphicFramePr>
+            <a:graphic xmlns:a="http://schemas.openxmlformats.org/drawingml/2006/main">
+              <a:graphicData uri="http://schemas.openxmlformats.org/drawingml/2006/picture">
+                <pic:pic xmlns:pic="http://schemas.openxmlformats.org/drawingml/2006/picture">
+                  <pic:nvPicPr>
+                    <pic:cNvPr id="36" name="图片 3"/>
+                    <pic:cNvPicPr>
+                      <a:picLocks noChangeAspect="1"/>
+                    </pic:cNvPicPr>
+                  </pic:nvPicPr>
+                  <pic:blipFill>
+                    <a:blip r:embed="rId25"/>
+                    <a:stretch>
+                      <a:fillRect/>
+                    </a:stretch>
+                  </pic:blipFill>
+                  <pic:spPr>
+                    <a:xfrm>
+                      <a:off x="0" y="0"/>
+                      <a:ext cx="2653030" cy="1551940"/>
+                    </a:xfrm>
+                    <a:prstGeom prst="rect">
+                      <a:avLst/>
+                    </a:prstGeom>
+                    <a:noFill/>
+                    <a:ln>
+                      <a:noFill/>
+                    </a:ln>
+                  </pic:spPr>
+                </pic:pic>
+              </a:graphicData>
+            </a:graphic>
+          </wp:inline>
+        </w:drawing>
+      </w:r>
+    </w:p>
+    <w:p>
+      <w:pPr>
+        <w:rPr>
+          <w:rFonts w:hint="eastAsia"/>
+          <w:lang w:val="en-US" w:eastAsia="zh-CN"/>
+        </w:rPr>
+      </w:pPr>
+      <w:r>
+        <w:drawing>
+          <wp:inline distT="0" distB="0" distL="114300" distR="114300">
+            <wp:extent cx="2653030" cy="1106805"/>
+            <wp:effectExtent l="0" t="0" r="1270" b="10795"/>
+            <wp:docPr id="37" name="图片 4"/>
+            <wp:cNvGraphicFramePr>
+              <a:graphicFrameLocks xmlns:a="http://schemas.openxmlformats.org/drawingml/2006/main" noChangeAspect="1"/>
+            </wp:cNvGraphicFramePr>
+            <a:graphic xmlns:a="http://schemas.openxmlformats.org/drawingml/2006/main">
+              <a:graphicData uri="http://schemas.openxmlformats.org/drawingml/2006/picture">
+                <pic:pic xmlns:pic="http://schemas.openxmlformats.org/drawingml/2006/picture">
+                  <pic:nvPicPr>
+                    <pic:cNvPr id="37" name="图片 4"/>
+                    <pic:cNvPicPr>
+                      <a:picLocks noChangeAspect="1"/>
+                    </pic:cNvPicPr>
+                  </pic:nvPicPr>
+                  <pic:blipFill>
+                    <a:blip r:embed="rId26"/>
+                    <a:stretch>
+                      <a:fillRect/>
+                    </a:stretch>
+                  </pic:blipFill>
+                  <pic:spPr>
+                    <a:xfrm>
+                      <a:off x="0" y="0"/>
+                      <a:ext cx="2653030" cy="1106805"/>
+                    </a:xfrm>
+                    <a:prstGeom prst="rect">
+                      <a:avLst/>
+                    </a:prstGeom>
+                    <a:noFill/>
+                    <a:ln>
+                      <a:noFill/>
+                    </a:ln>
+                  </pic:spPr>
+                </pic:pic>
+              </a:graphicData>
+            </a:graphic>
+          </wp:inline>
+        </w:drawing>
+      </w:r>
+    </w:p>
+    <w:p>
+      <w:pPr>
+        <w:rPr>
+          <w:rFonts w:hint="default" w:ascii="宋体" w:hAnsi="宋体" w:eastAsia="宋体" w:cs="宋体"/>
+          <w:sz w:val="24"/>
+          <w:szCs w:val="24"/>
+          <w:lang w:val="en-US" w:eastAsia="zh-CN"/>
+        </w:rPr>
+      </w:pPr>
+    </w:p>
+    <w:p>
+      <w:pPr>
+        <w:rPr>
+          <w:rFonts w:hint="default" w:ascii="宋体" w:hAnsi="宋体" w:eastAsia="宋体" w:cs="宋体"/>
+          <w:sz w:val="24"/>
+          <w:szCs w:val="24"/>
+          <w:lang w:val="en-US" w:eastAsia="zh-CN"/>
+        </w:rPr>
+      </w:pPr>
+      <w:r>
+        <w:rPr>
+          <w:rFonts w:hint="default" w:ascii="宋体" w:hAnsi="宋体" w:eastAsia="宋体" w:cs="宋体"/>
+          <w:sz w:val="24"/>
+          <w:szCs w:val="24"/>
+          <w:lang w:val="en-US" w:eastAsia="zh-CN"/>
+        </w:rPr>
+        <w:drawing>
+          <wp:inline distT="0" distB="0" distL="114300" distR="114300">
+            <wp:extent cx="2653030" cy="3540125"/>
+            <wp:effectExtent l="0" t="0" r="1270" b="3175"/>
+            <wp:docPr id="38" name="图片 38" descr="e41f2ade78d02d0b61c37d96a83166f"/>
+            <wp:cNvGraphicFramePr>
+              <a:graphicFrameLocks xmlns:a="http://schemas.openxmlformats.org/drawingml/2006/main" noChangeAspect="1"/>
+            </wp:cNvGraphicFramePr>
+            <a:graphic xmlns:a="http://schemas.openxmlformats.org/drawingml/2006/main">
+              <a:graphicData uri="http://schemas.openxmlformats.org/drawingml/2006/picture">
+                <pic:pic xmlns:pic="http://schemas.openxmlformats.org/drawingml/2006/picture">
+                  <pic:nvPicPr>
+                    <pic:cNvPr id="38" name="图片 38" descr="e41f2ade78d02d0b61c37d96a83166f"/>
+                    <pic:cNvPicPr>
+                      <a:picLocks noChangeAspect="1"/>
+                    </pic:cNvPicPr>
+                  </pic:nvPicPr>
+                  <pic:blipFill>
+                    <a:blip r:embed="rId27"/>
+                    <a:stretch>
+                      <a:fillRect/>
+                    </a:stretch>
+                  </pic:blipFill>
+                  <pic:spPr>
+                    <a:xfrm>
+                      <a:off x="0" y="0"/>
+                      <a:ext cx="2653030" cy="3540125"/>
+                    </a:xfrm>
+                    <a:prstGeom prst="rect">
+                      <a:avLst/>
+                    </a:prstGeom>
+                  </pic:spPr>
+                </pic:pic>
+              </a:graphicData>
+            </a:graphic>
+          </wp:inline>
+        </w:drawing>
+      </w:r>
+    </w:p>
+    <w:p>
+      <w:pPr>
+        <w:rPr>
+          <w:rFonts w:hint="default" w:ascii="宋体" w:hAnsi="宋体" w:eastAsia="宋体" w:cs="宋体"/>
+          <w:sz w:val="24"/>
+          <w:szCs w:val="24"/>
+          <w:lang w:val="en-US" w:eastAsia="zh-CN"/>
+        </w:rPr>
+      </w:pPr>
+    </w:p>
+    <w:p>
+      <w:pPr>
+        <w:jc w:val="left"/>
+        <w:rPr>
+          <w:rFonts w:hint="default" w:ascii="宋体" w:hAnsi="宋体" w:eastAsia="宋体" w:cs="宋体"/>
+          <w:sz w:val="24"/>
+          <w:szCs w:val="24"/>
+          <w:lang w:val="en-US" w:eastAsia="zh-CN"/>
+        </w:rPr>
+      </w:pPr>
+      <w:r>
+        <w:rPr>
+          <w:rFonts w:hint="eastAsia" w:ascii="宋体" w:hAnsi="宋体" w:eastAsia="宋体" w:cs="宋体"/>
+          <w:sz w:val="24"/>
+          <w:szCs w:val="24"/>
+          <w:lang w:val="en-US" w:eastAsia="zh-CN"/>
+        </w:rPr>
+        <w:t>Note:The zero return mode must be executed after the servo motor is enabled,the status word should be 0x8637(100</w:t>
+      </w:r>
+      <w:r>
+        <w:rPr>
+          <w:rFonts w:hint="eastAsia" w:ascii="宋体" w:hAnsi="宋体" w:eastAsia="宋体" w:cs="宋体"/>
+          <w:color w:val="FF0000"/>
+          <w:sz w:val="24"/>
+          <w:szCs w:val="24"/>
+          <w:lang w:val="en-US" w:eastAsia="zh-CN"/>
+        </w:rPr>
+        <w:t>0</w:t>
+      </w:r>
+      <w:r>
+        <w:rPr>
+          <w:rFonts w:hint="eastAsia" w:ascii="宋体" w:hAnsi="宋体" w:eastAsia="宋体" w:cs="宋体"/>
+          <w:sz w:val="24"/>
+          <w:szCs w:val="24"/>
+          <w:lang w:val="en-US" w:eastAsia="zh-CN"/>
+        </w:rPr>
+        <w:t>011000110111) or 0x9637(100</w:t>
+      </w:r>
+      <w:r>
+        <w:rPr>
+          <w:rFonts w:hint="eastAsia" w:ascii="宋体" w:hAnsi="宋体" w:eastAsia="宋体" w:cs="宋体"/>
+          <w:color w:val="FF0000"/>
+          <w:sz w:val="24"/>
+          <w:szCs w:val="24"/>
+          <w:lang w:val="en-US" w:eastAsia="zh-CN"/>
+        </w:rPr>
+        <w:t>1</w:t>
+      </w:r>
+      <w:r>
+        <w:rPr>
+          <w:rFonts w:hint="eastAsia" w:ascii="宋体" w:hAnsi="宋体" w:eastAsia="宋体" w:cs="宋体"/>
+          <w:sz w:val="24"/>
+          <w:szCs w:val="24"/>
+          <w:lang w:val="en-US" w:eastAsia="zh-CN"/>
+        </w:rPr>
+        <w:t>011000110111)；I don't know the difference between them yet, I will inquire with the manufacturer later.</w:t>
+      </w:r>
+    </w:p>
+    <w:p>
+      <w:pPr>
+        <w:rPr>
+          <w:rFonts w:hint="default" w:ascii="宋体" w:hAnsi="宋体" w:eastAsia="宋体" w:cs="宋体"/>
+          <w:sz w:val="24"/>
+          <w:szCs w:val="24"/>
+          <w:lang w:val="en-US" w:eastAsia="zh-CN"/>
+        </w:rPr>
+      </w:pPr>
       <w:bookmarkStart w:id="0" w:name="_GoBack"/>
       <w:bookmarkEnd w:id="0"/>
+    </w:p>
+    <w:p>
+      <w:pPr>
+        <w:rPr>
+          <w:rFonts w:hint="default" w:ascii="宋体" w:hAnsi="宋体" w:eastAsia="宋体" w:cs="宋体"/>
+          <w:sz w:val="24"/>
+          <w:szCs w:val="24"/>
+          <w:lang w:val="en-US" w:eastAsia="zh-CN"/>
+        </w:rPr>
+      </w:pPr>
+    </w:p>
+    <w:p>
+      <w:pPr>
+        <w:rPr>
+          <w:rFonts w:hint="eastAsia" w:ascii="宋体" w:hAnsi="宋体" w:eastAsia="宋体" w:cs="宋体"/>
+          <w:sz w:val="24"/>
+          <w:szCs w:val="24"/>
+          <w:lang w:val="en-US" w:eastAsia="zh-CN"/>
+        </w:rPr>
+      </w:pPr>
+      <w:r>
+        <w:rPr>
+          <w:rFonts w:hint="eastAsia" w:ascii="宋体" w:hAnsi="宋体" w:eastAsia="宋体" w:cs="宋体"/>
+          <w:sz w:val="24"/>
+          <w:szCs w:val="24"/>
+          <w:lang w:val="en-US" w:eastAsia="zh-CN"/>
+        </w:rPr>
+        <w:t>6.2 Some response messages of CAN communication</w:t>
+      </w:r>
+    </w:p>
+    <w:p>
+      <w:pPr>
+        <w:rPr>
+          <w:rFonts w:hint="eastAsia" w:ascii="宋体" w:hAnsi="宋体" w:eastAsia="宋体" w:cs="宋体"/>
+          <w:sz w:val="24"/>
+          <w:szCs w:val="24"/>
+          <w:lang w:val="en-US" w:eastAsia="zh-CN"/>
+        </w:rPr>
+      </w:pPr>
+    </w:p>
+    <w:p>
+      <w:pPr>
+        <w:rPr>
+          <w:rFonts w:hint="default" w:ascii="宋体" w:hAnsi="宋体" w:eastAsia="宋体" w:cs="宋体"/>
+          <w:sz w:val="24"/>
+          <w:szCs w:val="24"/>
+          <w:lang w:val="en-US" w:eastAsia="zh-CN"/>
+        </w:rPr>
+      </w:pPr>
+      <w:r>
+        <w:rPr>
+          <w:rFonts w:hint="eastAsia" w:ascii="宋体" w:hAnsi="宋体" w:eastAsia="宋体" w:cs="宋体"/>
+          <w:sz w:val="24"/>
+          <w:szCs w:val="24"/>
+          <w:lang w:val="en-US" w:eastAsia="zh-CN"/>
+        </w:rPr>
+        <w:t>Set the mode 1 :</w:t>
+      </w:r>
+    </w:p>
+    <w:p>
+      <w:pPr>
+        <w:rPr>
+          <w:rFonts w:hint="eastAsia" w:ascii="宋体" w:hAnsi="宋体" w:eastAsia="宋体" w:cs="宋体"/>
+          <w:sz w:val="24"/>
+          <w:szCs w:val="24"/>
+          <w:lang w:val="en-US" w:eastAsia="zh-CN"/>
+        </w:rPr>
+      </w:pPr>
+      <w:r>
+        <w:rPr>
+          <w:rFonts w:hint="eastAsia" w:ascii="宋体" w:hAnsi="宋体" w:eastAsia="宋体" w:cs="宋体"/>
+          <w:sz w:val="24"/>
+          <w:szCs w:val="24"/>
+          <w:lang w:val="en-US" w:eastAsia="zh-CN"/>
+        </w:rPr>
+        <w:t>Command：0x060A(ID) 0x2F 98 60 00 01 00 00 00</w:t>
+      </w:r>
+    </w:p>
+    <w:p>
+      <w:pPr>
+        <w:rPr>
+          <w:rFonts w:hint="eastAsia" w:ascii="宋体" w:hAnsi="宋体" w:eastAsia="宋体" w:cs="宋体"/>
+          <w:sz w:val="24"/>
+          <w:szCs w:val="24"/>
+          <w:lang w:val="en-US" w:eastAsia="zh-CN"/>
+        </w:rPr>
+      </w:pPr>
+      <w:r>
+        <w:rPr>
+          <w:rFonts w:hint="eastAsia" w:ascii="宋体" w:hAnsi="宋体" w:eastAsia="宋体" w:cs="宋体"/>
+          <w:sz w:val="24"/>
+          <w:szCs w:val="24"/>
+          <w:lang w:val="en-US" w:eastAsia="zh-CN"/>
+        </w:rPr>
+        <w:t>Return: 0x058A(ID) 0x60 98 60 00 00 00 00 00</w:t>
+      </w:r>
+    </w:p>
+    <w:p>
+      <w:pPr>
+        <w:rPr>
+          <w:rFonts w:hint="eastAsia" w:ascii="宋体" w:hAnsi="宋体" w:eastAsia="宋体" w:cs="宋体"/>
+          <w:sz w:val="24"/>
+          <w:szCs w:val="24"/>
+          <w:lang w:val="en-US" w:eastAsia="zh-CN"/>
+        </w:rPr>
+      </w:pPr>
+    </w:p>
+    <w:p>
+      <w:pPr>
+        <w:rPr>
+          <w:rFonts w:hint="default" w:ascii="宋体" w:hAnsi="宋体" w:eastAsia="宋体" w:cs="宋体"/>
+          <w:sz w:val="24"/>
+          <w:szCs w:val="24"/>
+          <w:lang w:val="en-US" w:eastAsia="zh-CN"/>
+        </w:rPr>
+      </w:pPr>
+      <w:r>
+        <w:rPr>
+          <w:rFonts w:hint="eastAsia" w:ascii="宋体" w:hAnsi="宋体" w:eastAsia="宋体" w:cs="宋体"/>
+          <w:sz w:val="24"/>
+          <w:szCs w:val="24"/>
+          <w:lang w:val="en-US" w:eastAsia="zh-CN"/>
+        </w:rPr>
+        <w:t>Set the motor speed :</w:t>
+      </w:r>
+    </w:p>
+    <w:p>
+      <w:pPr>
+        <w:rPr>
+          <w:rFonts w:hint="default" w:ascii="宋体" w:hAnsi="宋体" w:eastAsia="宋体" w:cs="宋体"/>
+          <w:sz w:val="24"/>
+          <w:szCs w:val="24"/>
+          <w:lang w:val="en-US" w:eastAsia="zh-CN"/>
+        </w:rPr>
+      </w:pPr>
+      <w:r>
+        <w:rPr>
+          <w:rFonts w:hint="eastAsia" w:ascii="宋体" w:hAnsi="宋体" w:eastAsia="宋体" w:cs="宋体"/>
+          <w:sz w:val="24"/>
+          <w:szCs w:val="24"/>
+          <w:lang w:val="en-US" w:eastAsia="zh-CN"/>
+        </w:rPr>
+        <w:t xml:space="preserve">Command：0x060A(ID) 0x23 99 60 00 DO 07 00 00  </w:t>
+      </w:r>
+    </w:p>
+    <w:p>
+      <w:pPr>
+        <w:rPr>
+          <w:rFonts w:hint="eastAsia" w:ascii="宋体" w:hAnsi="宋体" w:eastAsia="宋体" w:cs="宋体"/>
+          <w:sz w:val="24"/>
+          <w:szCs w:val="24"/>
+          <w:lang w:val="en-US" w:eastAsia="zh-CN"/>
+        </w:rPr>
+      </w:pPr>
+      <w:r>
+        <w:rPr>
+          <w:rFonts w:hint="eastAsia" w:ascii="宋体" w:hAnsi="宋体" w:eastAsia="宋体" w:cs="宋体"/>
+          <w:sz w:val="24"/>
+          <w:szCs w:val="24"/>
+          <w:lang w:val="en-US" w:eastAsia="zh-CN"/>
+        </w:rPr>
+        <w:t>Return: 0x058A(ID) 0x60 99 60 00 00 00 00 00</w:t>
+      </w:r>
+    </w:p>
+    <w:p>
+      <w:pPr>
+        <w:rPr>
+          <w:rFonts w:hint="eastAsia" w:ascii="宋体" w:hAnsi="宋体" w:eastAsia="宋体" w:cs="宋体"/>
+          <w:sz w:val="24"/>
+          <w:szCs w:val="24"/>
+          <w:lang w:val="en-US" w:eastAsia="zh-CN"/>
+        </w:rPr>
+      </w:pPr>
+    </w:p>
+    <w:p>
+      <w:pPr>
+        <w:rPr>
+          <w:rFonts w:hint="eastAsia" w:ascii="宋体" w:hAnsi="宋体" w:eastAsia="宋体" w:cs="宋体"/>
+          <w:sz w:val="24"/>
+          <w:szCs w:val="24"/>
+          <w:lang w:val="en-US" w:eastAsia="zh-CN"/>
+        </w:rPr>
+      </w:pPr>
+      <w:r>
+        <w:rPr>
+          <w:rFonts w:hint="eastAsia" w:ascii="宋体" w:hAnsi="宋体" w:eastAsia="宋体" w:cs="宋体"/>
+          <w:sz w:val="24"/>
+          <w:szCs w:val="24"/>
+          <w:lang w:val="en-US" w:eastAsia="zh-CN"/>
+        </w:rPr>
+        <w:t>Set the homing offset :</w:t>
+      </w:r>
+    </w:p>
+    <w:p>
+      <w:pPr>
+        <w:rPr>
+          <w:rFonts w:hint="eastAsia" w:ascii="宋体" w:hAnsi="宋体" w:eastAsia="宋体" w:cs="宋体"/>
+          <w:sz w:val="24"/>
+          <w:szCs w:val="24"/>
+          <w:lang w:val="en-US" w:eastAsia="zh-CN"/>
+        </w:rPr>
+      </w:pPr>
+      <w:r>
+        <w:rPr>
+          <w:rFonts w:hint="eastAsia" w:ascii="宋体" w:hAnsi="宋体" w:eastAsia="宋体" w:cs="宋体"/>
+          <w:sz w:val="24"/>
+          <w:szCs w:val="24"/>
+          <w:lang w:val="en-US" w:eastAsia="zh-CN"/>
+        </w:rPr>
+        <w:t>Command：0x060A(ID) 0x23 7C 60 00 00 00 00 00</w:t>
+      </w:r>
+    </w:p>
+    <w:p>
+      <w:pPr>
+        <w:rPr>
+          <w:rFonts w:hint="eastAsia" w:ascii="宋体" w:hAnsi="宋体" w:eastAsia="宋体" w:cs="宋体"/>
+          <w:sz w:val="24"/>
+          <w:szCs w:val="24"/>
+          <w:lang w:val="en-US" w:eastAsia="zh-CN"/>
+        </w:rPr>
+      </w:pPr>
+      <w:r>
+        <w:rPr>
+          <w:rFonts w:hint="eastAsia" w:ascii="宋体" w:hAnsi="宋体" w:eastAsia="宋体" w:cs="宋体"/>
+          <w:sz w:val="24"/>
+          <w:szCs w:val="24"/>
+          <w:lang w:val="en-US" w:eastAsia="zh-CN"/>
+        </w:rPr>
+        <w:t>Return: 0x058A(ID) 0x60 7C 60 00 00 00 00 00</w:t>
+      </w:r>
+    </w:p>
+    <w:p>
+      <w:pPr>
+        <w:rPr>
+          <w:rFonts w:hint="eastAsia" w:ascii="宋体" w:hAnsi="宋体" w:eastAsia="宋体" w:cs="宋体"/>
+          <w:sz w:val="24"/>
+          <w:szCs w:val="24"/>
+          <w:lang w:val="en-US" w:eastAsia="zh-CN"/>
+        </w:rPr>
+      </w:pPr>
+    </w:p>
+    <w:p>
+      <w:pPr>
+        <w:rPr>
+          <w:rFonts w:hint="eastAsia" w:ascii="宋体" w:hAnsi="宋体" w:eastAsia="宋体" w:cs="宋体"/>
+          <w:sz w:val="24"/>
+          <w:szCs w:val="24"/>
+          <w:lang w:val="en-US" w:eastAsia="zh-CN"/>
+        </w:rPr>
+      </w:pPr>
+      <w:r>
+        <w:rPr>
+          <w:rFonts w:hint="eastAsia" w:ascii="宋体" w:hAnsi="宋体" w:eastAsia="宋体" w:cs="宋体"/>
+          <w:sz w:val="24"/>
+          <w:szCs w:val="24"/>
+          <w:lang w:val="en-US" w:eastAsia="zh-CN"/>
+        </w:rPr>
+        <w:t>Execute zero return mode :</w:t>
+      </w:r>
+    </w:p>
+    <w:p>
+      <w:pPr>
+        <w:rPr>
+          <w:rFonts w:hint="eastAsia" w:ascii="宋体" w:hAnsi="宋体" w:eastAsia="宋体" w:cs="宋体"/>
+          <w:sz w:val="24"/>
+          <w:szCs w:val="24"/>
+          <w:lang w:val="en-US" w:eastAsia="zh-CN"/>
+        </w:rPr>
+      </w:pPr>
+      <w:r>
+        <w:rPr>
+          <w:rFonts w:hint="eastAsia" w:ascii="宋体" w:hAnsi="宋体" w:eastAsia="宋体" w:cs="宋体"/>
+          <w:sz w:val="24"/>
+          <w:szCs w:val="24"/>
+          <w:lang w:val="en-US" w:eastAsia="zh-CN"/>
+        </w:rPr>
+        <w:t>Command：0x060A(ID) 0x2F FB 60 04 01 00 00 00</w:t>
+      </w:r>
+    </w:p>
+    <w:p>
+      <w:pPr>
+        <w:rPr>
+          <w:rFonts w:hint="eastAsia" w:ascii="宋体" w:hAnsi="宋体" w:eastAsia="宋体" w:cs="宋体"/>
+          <w:sz w:val="24"/>
+          <w:szCs w:val="24"/>
+          <w:lang w:val="en-US" w:eastAsia="zh-CN"/>
+        </w:rPr>
+      </w:pPr>
+      <w:r>
+        <w:rPr>
+          <w:rFonts w:hint="eastAsia" w:ascii="宋体" w:hAnsi="宋体" w:eastAsia="宋体" w:cs="宋体"/>
+          <w:sz w:val="24"/>
+          <w:szCs w:val="24"/>
+          <w:lang w:val="en-US" w:eastAsia="zh-CN"/>
+        </w:rPr>
+        <w:t>Return: 0x058A(ID) 0x60 98 60 00 00 00 00 00</w:t>
+      </w:r>
+    </w:p>
+    <w:p>
+      <w:pPr>
+        <w:rPr>
+          <w:rFonts w:hint="eastAsia" w:ascii="宋体" w:hAnsi="宋体" w:eastAsia="宋体" w:cs="宋体"/>
+          <w:sz w:val="24"/>
+          <w:szCs w:val="24"/>
+          <w:lang w:val="en-US" w:eastAsia="zh-CN"/>
+        </w:rPr>
+      </w:pPr>
+    </w:p>
+    <w:p>
+      <w:pPr>
+        <w:rPr>
+          <w:rFonts w:hint="eastAsia" w:ascii="宋体" w:hAnsi="宋体" w:eastAsia="宋体" w:cs="宋体"/>
+          <w:sz w:val="24"/>
+          <w:szCs w:val="24"/>
+          <w:lang w:val="en-US" w:eastAsia="zh-CN"/>
+        </w:rPr>
+      </w:pPr>
+    </w:p>
+    <w:p>
+      <w:pPr>
+        <w:rPr>
+          <w:rFonts w:hint="default" w:ascii="宋体" w:hAnsi="宋体" w:eastAsia="宋体" w:cs="宋体"/>
+          <w:sz w:val="24"/>
+          <w:szCs w:val="24"/>
+          <w:lang w:val="en-US" w:eastAsia="zh-CN"/>
+        </w:rPr>
+      </w:pPr>
     </w:p>
     <w:sectPr>
       <w:pgSz w:w="11906" w:h="16838"/>

</xml_diff>